<commit_message>
Tietokanta on entistä parempi
niin, nyt voi oikesti poistaakin kamaa
</commit_message>
<xml_diff>
--- a/Dokumentaatio/Palvelin/vaatimusmaarittelyBlogi.docx
+++ b/Dokumentaatio/Palvelin/vaatimusmaarittelyBlogi.docx
@@ -25,89 +25,89 @@
       </w:pPr>
       <w:proofErr w:type="gramStart"/>
       <w:r>
-        <w:t>Tuomas Kyttä, Mikko Leppänen, Eetu Manninen.</w:t>
-      </w:r>
-      <w:proofErr w:type="gramEnd"/>
-    </w:p>
-    <w:p>
-      <w:pPr>
-        <w:pStyle w:val="Heading2"/>
-        <w:tabs>
-          <w:tab w:val="left" w:pos="5954"/>
-        </w:tabs>
-      </w:pPr>
-      <w:r>
-        <w:t>Johdanto</w:t>
-      </w:r>
-    </w:p>
-    <w:p>
-      <w:pPr>
-        <w:tabs>
-          <w:tab w:val="left" w:pos="5954"/>
-        </w:tabs>
-      </w:pPr>
-      <w:r>
-        <w:t>T</w:t>
-      </w:r>
-      <w:r>
-        <w:t xml:space="preserve">arkoituksena on luoda </w:t>
-      </w:r>
-      <w:proofErr w:type="spellStart"/>
-      <w:r>
-        <w:t>php</w:t>
-      </w:r>
-      <w:proofErr w:type="spellEnd"/>
-      <w:r>
-        <w:t xml:space="preserve"> kielellä toimiva blogi jossa perustajalle on jonkin asteinen hallinta sivustosta. Ohjelmisto tehdää</w:t>
-      </w:r>
-      <w:r>
-        <w:t>n ihmisille jotka haluavat perustaa</w:t>
-      </w:r>
-      <w:r>
-        <w:t xml:space="preserve"> blogin ilman suurta ohjelmisto-osaamista.</w:t>
-      </w:r>
-      <w:r>
-        <w:t xml:space="preserve"> Ohjelmaan luodaan ajan salliessa järjestelmä joka luo kustomoidun blogi sivuston käyttäjälle teetetyn kyselyn pohjalta jos aikaa jää.</w:t>
-      </w:r>
-    </w:p>
-    <w:p>
-      <w:pPr>
-        <w:pStyle w:val="Heading2"/>
-        <w:tabs>
-          <w:tab w:val="left" w:pos="5954"/>
-        </w:tabs>
-      </w:pPr>
-      <w:r>
-        <w:t>Yleiskuvaus</w:t>
-      </w:r>
-    </w:p>
-    <w:p>
-      <w:r>
-        <w:t xml:space="preserve">Ohjelma toteutetaan </w:t>
-      </w:r>
-      <w:proofErr w:type="spellStart"/>
-      <w:r>
-        <w:t>php</w:t>
-      </w:r>
-      <w:proofErr w:type="spellEnd"/>
-      <w:r>
-        <w:t xml:space="preserve">-kielellä ja </w:t>
-      </w:r>
-      <w:proofErr w:type="spellStart"/>
-      <w:r>
-        <w:t>MySQL</w:t>
-      </w:r>
-      <w:proofErr w:type="spellEnd"/>
-      <w:r>
-        <w:t xml:space="preserve"> tietokannalla 3 hengen ryhmässä. </w:t>
-      </w:r>
-      <w:r>
-        <w:t>Ulkoasu toteutetaan HTML kuvauskielellä ja siihen lisätään toi</w:t>
+        <w:t>Tuomas Kyttä, Mikko Lep</w:t>
       </w:r>
       <w:bookmarkStart w:id="0" w:name="_GoBack"/>
       <w:bookmarkEnd w:id="0"/>
       <w:r>
-        <w:t xml:space="preserve">minnollisuutta JavaScriptillä. </w:t>
+        <w:t>pänen, Eetu Manninen.</w:t>
+      </w:r>
+      <w:proofErr w:type="gramEnd"/>
+    </w:p>
+    <w:p>
+      <w:pPr>
+        <w:pStyle w:val="Heading2"/>
+        <w:tabs>
+          <w:tab w:val="left" w:pos="5954"/>
+        </w:tabs>
+      </w:pPr>
+      <w:r>
+        <w:t>Johdanto</w:t>
+      </w:r>
+    </w:p>
+    <w:p>
+      <w:pPr>
+        <w:tabs>
+          <w:tab w:val="left" w:pos="5954"/>
+        </w:tabs>
+      </w:pPr>
+      <w:r>
+        <w:t>T</w:t>
+      </w:r>
+      <w:r>
+        <w:t xml:space="preserve">arkoituksena on luoda </w:t>
+      </w:r>
+      <w:proofErr w:type="spellStart"/>
+      <w:r>
+        <w:t>php</w:t>
+      </w:r>
+      <w:proofErr w:type="spellEnd"/>
+      <w:r>
+        <w:t xml:space="preserve"> kielellä toimiva blogi jossa perustajalle on jonkin asteinen hallinta sivustosta. Ohjelmisto tehdää</w:t>
+      </w:r>
+      <w:r>
+        <w:t>n ihmisille jotka haluavat perustaa</w:t>
+      </w:r>
+      <w:r>
+        <w:t xml:space="preserve"> blogin ilman suurta ohjelmisto-osaamista.</w:t>
+      </w:r>
+      <w:r>
+        <w:t xml:space="preserve"> Ohjelmaan luodaan ajan salliessa järjestelmä joka luo kustomoidun blogi sivuston käyttäjälle teetetyn kyselyn pohjalta jos aikaa jää.</w:t>
+      </w:r>
+    </w:p>
+    <w:p>
+      <w:pPr>
+        <w:pStyle w:val="Heading2"/>
+        <w:tabs>
+          <w:tab w:val="left" w:pos="5954"/>
+        </w:tabs>
+      </w:pPr>
+      <w:r>
+        <w:t>Yleiskuvaus</w:t>
+      </w:r>
+    </w:p>
+    <w:p>
+      <w:r>
+        <w:t xml:space="preserve">Ohjelma toteutetaan </w:t>
+      </w:r>
+      <w:proofErr w:type="spellStart"/>
+      <w:r>
+        <w:t>php</w:t>
+      </w:r>
+      <w:proofErr w:type="spellEnd"/>
+      <w:r>
+        <w:t xml:space="preserve">-kielellä ja </w:t>
+      </w:r>
+      <w:proofErr w:type="spellStart"/>
+      <w:r>
+        <w:t>MySQL</w:t>
+      </w:r>
+      <w:proofErr w:type="spellEnd"/>
+      <w:r>
+        <w:t xml:space="preserve"> tietokannalla 3 hengen ryhmässä. </w:t>
+      </w:r>
+      <w:r>
+        <w:t xml:space="preserve">Ulkoasu toteutetaan HTML kuvauskielellä ja siihen lisätään toiminnollisuutta JavaScriptillä. </w:t>
       </w:r>
       <w:r>
         <w:t xml:space="preserve">Ohjelma tuotetaan osana </w:t>
@@ -410,141 +410,6 @@
     <w:p>
       <w:r>
         <w:br w:type="page"/>
-      </w:r>
-    </w:p>
-    <w:p>
-      <w:pPr>
-        <w:pStyle w:val="Heading3"/>
-      </w:pPr>
-      <w:proofErr w:type="spellStart"/>
-      <w:r>
-        <w:lastRenderedPageBreak/>
-        <w:t>Use</w:t>
-      </w:r>
-      <w:proofErr w:type="spellEnd"/>
-      <w:r>
-        <w:t xml:space="preserve"> Case-kuvat</w:t>
-      </w:r>
-    </w:p>
-    <w:p>
-      <w:pPr>
-        <w:tabs>
-          <w:tab w:val="left" w:pos="2977"/>
-          <w:tab w:val="left" w:pos="5954"/>
-        </w:tabs>
-      </w:pPr>
-      <w:r>
-        <w:rPr>
-          <w:noProof/>
-          <w:lang w:eastAsia="fi-FI"/>
-        </w:rPr>
-        <w:drawing>
-          <wp:inline distT="0" distB="0" distL="0" distR="0">
-            <wp:extent cx="5283108" cy="4429125"/>
-            <wp:effectExtent l="0" t="0" r="0" b="0"/>
-            <wp:docPr id="1" name="Picture 1"/>
-            <wp:cNvGraphicFramePr>
-              <a:graphicFrameLocks xmlns:a="http://schemas.openxmlformats.org/drawingml/2006/main" noChangeAspect="1"/>
-            </wp:cNvGraphicFramePr>
-            <a:graphic xmlns:a="http://schemas.openxmlformats.org/drawingml/2006/main">
-              <a:graphicData uri="http://schemas.openxmlformats.org/drawingml/2006/picture">
-                <pic:pic xmlns:pic="http://schemas.openxmlformats.org/drawingml/2006/picture">
-                  <pic:nvPicPr>
-                    <pic:cNvPr id="1" name="useCaseKaytto.PNG"/>
-                    <pic:cNvPicPr/>
-                  </pic:nvPicPr>
-                  <pic:blipFill>
-                    <a:blip r:embed="rId5">
-                      <a:extLst>
-                        <a:ext uri="{28A0092B-C50C-407E-A947-70E740481C1C}">
-                          <a14:useLocalDpi xmlns:a14="http://schemas.microsoft.com/office/drawing/2010/main" val="0"/>
-                        </a:ext>
-                      </a:extLst>
-                    </a:blip>
-                    <a:stretch>
-                      <a:fillRect/>
-                    </a:stretch>
-                  </pic:blipFill>
-                  <pic:spPr>
-                    <a:xfrm>
-                      <a:off x="0" y="0"/>
-                      <a:ext cx="5310970" cy="4452483"/>
-                    </a:xfrm>
-                    <a:prstGeom prst="rect">
-                      <a:avLst/>
-                    </a:prstGeom>
-                  </pic:spPr>
-                </pic:pic>
-              </a:graphicData>
-            </a:graphic>
-          </wp:inline>
-        </w:drawing>
-      </w:r>
-    </w:p>
-    <w:p>
-      <w:pPr>
-        <w:tabs>
-          <w:tab w:val="left" w:pos="2977"/>
-          <w:tab w:val="left" w:pos="5954"/>
-        </w:tabs>
-      </w:pPr>
-      <w:r>
-        <w:t>Ajan salliessa toteutetaan erillinen ohjelma joka luo blogi sivuston käyttäjälle.</w:t>
-      </w:r>
-    </w:p>
-    <w:p>
-      <w:pPr>
-        <w:tabs>
-          <w:tab w:val="left" w:pos="2977"/>
-          <w:tab w:val="left" w:pos="5954"/>
-        </w:tabs>
-      </w:pPr>
-      <w:r>
-        <w:rPr>
-          <w:noProof/>
-          <w:lang w:eastAsia="fi-FI"/>
-        </w:rPr>
-        <w:drawing>
-          <wp:inline distT="0" distB="0" distL="0" distR="0">
-            <wp:extent cx="4152498" cy="3473450"/>
-            <wp:effectExtent l="0" t="0" r="635" b="0"/>
-            <wp:docPr id="2" name="Picture 2"/>
-            <wp:cNvGraphicFramePr>
-              <a:graphicFrameLocks xmlns:a="http://schemas.openxmlformats.org/drawingml/2006/main" noChangeAspect="1"/>
-            </wp:cNvGraphicFramePr>
-            <a:graphic xmlns:a="http://schemas.openxmlformats.org/drawingml/2006/main">
-              <a:graphicData uri="http://schemas.openxmlformats.org/drawingml/2006/picture">
-                <pic:pic xmlns:pic="http://schemas.openxmlformats.org/drawingml/2006/picture">
-                  <pic:nvPicPr>
-                    <pic:cNvPr id="2" name="useCaseLuonti.PNG"/>
-                    <pic:cNvPicPr/>
-                  </pic:nvPicPr>
-                  <pic:blipFill>
-                    <a:blip r:embed="rId6">
-                      <a:extLst>
-                        <a:ext uri="{28A0092B-C50C-407E-A947-70E740481C1C}">
-                          <a14:useLocalDpi xmlns:a14="http://schemas.microsoft.com/office/drawing/2010/main" val="0"/>
-                        </a:ext>
-                      </a:extLst>
-                    </a:blip>
-                    <a:stretch>
-                      <a:fillRect/>
-                    </a:stretch>
-                  </pic:blipFill>
-                  <pic:spPr>
-                    <a:xfrm>
-                      <a:off x="0" y="0"/>
-                      <a:ext cx="4161280" cy="3480796"/>
-                    </a:xfrm>
-                    <a:prstGeom prst="rect">
-                      <a:avLst/>
-                    </a:prstGeom>
-                  </pic:spPr>
-                </pic:pic>
-              </a:graphicData>
-            </a:graphic>
-          </wp:inline>
-        </w:drawing>
       </w:r>
     </w:p>
     <w:p>

</xml_diff>